<commit_message>
Modified the Vision Statement to reflect David's edit.
</commit_message>
<xml_diff>
--- a/Vision Statement.docx
+++ b/Vision Statement.docx
@@ -30,6 +30,10 @@
       </w:r>
     </w:p>
     <w:p>
+      <w:bookmarkStart w:id="0" w:name="_GoBack"/>
+      <w:bookmarkEnd w:id="0"/>
+    </w:p>
+    <w:p>
       <w:pPr>
         <w:ind w:firstLine="360"/>
         <w:rPr>
@@ -38,34 +42,13 @@
           <w:szCs w:val="24"/>
         </w:rPr>
       </w:pPr>
-    </w:p>
-    <w:p>
-      <w:pPr>
-        <w:ind w:firstLine="360"/>
-        <w:rPr>
-          <w:rFonts w:ascii="Times New Roman" w:eastAsia="Times New Roman" w:hAnsi="Times New Roman" w:cs="Times New Roman"/>
-          <w:color w:val="2D3B45"/>
-          <w:sz w:val="24"/>
-          <w:szCs w:val="24"/>
-        </w:rPr>
-      </w:pPr>
       <w:r>
         <w:rPr>
           <w:rFonts w:ascii="Times New Roman" w:hAnsi="Times New Roman" w:cs="Times New Roman"/>
           <w:sz w:val="24"/>
           <w:szCs w:val="24"/>
         </w:rPr>
-        <w:t>Jernigan: A Link to the Past is an app that will be published on the Google Play store and will tell the user unique timelines about the places around them. This app is for anyone who is interested in learning about the history hidden around them. It will create timelines of the places of interest around the user using their phone’s location. Jernigan will help users learn things about places that they’d never think to research themselves. Unlike other location-based apps on the Google Play store, Jernigan will teach you about places that you’ve walked by a thousand times and never given a second t</w:t>
-      </w:r>
-      <w:bookmarkStart w:id="0" w:name="_GoBack"/>
-      <w:bookmarkEnd w:id="0"/>
-      <w:r>
-        <w:rPr>
-          <w:rFonts w:ascii="Times New Roman" w:hAnsi="Times New Roman" w:cs="Times New Roman"/>
-          <w:sz w:val="24"/>
-          <w:szCs w:val="24"/>
-        </w:rPr>
-        <w:t>hought.</w:t>
+        <w:t>Jernigan: A Link to the Past is a future Android app that will show users unique timelines of the places around them. This app is for anyone interested in learning about the history hidden in places they visit - you can think of it as your own personal tour guide.  Using the phone’s GPS, it will create an attractive timeline of the site’s history and teach the user things they’d never think to look up themselves. Unlike other location-based apps on the Google Play store, Jernigan will teach you about places that you’ve walked by a thousand times and never given a second thought.</w:t>
       </w:r>
     </w:p>
     <w:p>
@@ -83,6 +66,56 @@
     </w:sectPr>
   </w:body>
 </w:document>
+</file>
+
+<file path=word/endnotes.xml><?xml version="1.0" encoding="utf-8"?>
+<w:endnotes xmlns:wpc="http://schemas.microsoft.com/office/word/2010/wordprocessingCanvas" xmlns:cx="http://schemas.microsoft.com/office/drawing/2014/chartex" xmlns:cx1="http://schemas.microsoft.com/office/drawing/2015/9/8/chartex" xmlns:cx2="http://schemas.microsoft.com/office/drawing/2015/10/21/chartex" xmlns:cx3="http://schemas.microsoft.com/office/drawing/2016/5/9/chartex" xmlns:cx4="http://schemas.microsoft.com/office/drawing/2016/5/10/chartex" xmlns:cx5="http://schemas.microsoft.com/office/drawing/2016/5/11/chartex" xmlns:cx6="http://schemas.microsoft.com/office/drawing/2016/5/12/chartex" xmlns:cx7="http://schemas.microsoft.com/office/drawing/2016/5/13/chartex" xmlns:cx8="http://schemas.microsoft.com/office/drawing/2016/5/14/chartex" xmlns:mc="http://schemas.openxmlformats.org/markup-compatibility/2006" xmlns:aink="http://schemas.microsoft.com/office/drawing/2016/ink" xmlns:am3d="http://schemas.microsoft.com/office/drawing/2017/model3d" xmlns:o="urn:schemas-microsoft-com:office:office" xmlns:r="http://schemas.openxmlformats.org/officeDocument/2006/relationships" xmlns:m="http://schemas.openxmlformats.org/officeDocument/2006/math" xmlns:v="urn:schemas-microsoft-com:vml" xmlns:wp14="http://schemas.microsoft.com/office/word/2010/wordprocessingDrawing" xmlns:wp="http://schemas.openxmlformats.org/drawingml/2006/wordprocessingDrawing" xmlns:w10="urn:schemas-microsoft-com:office:word" xmlns:w="http://schemas.openxmlformats.org/wordprocessingml/2006/main" xmlns:w14="http://schemas.microsoft.com/office/word/2010/wordml" xmlns:w15="http://schemas.microsoft.com/office/word/2012/wordml" xmlns:w16cid="http://schemas.microsoft.com/office/word/2016/wordml/cid" xmlns:w16se="http://schemas.microsoft.com/office/word/2015/wordml/symex" xmlns:wpg="http://schemas.microsoft.com/office/word/2010/wordprocessingGroup" xmlns:wpi="http://schemas.microsoft.com/office/word/2010/wordprocessingInk" xmlns:wne="http://schemas.microsoft.com/office/word/2006/wordml" xmlns:wps="http://schemas.microsoft.com/office/word/2010/wordprocessingShape" mc:Ignorable="w14 w15 w16se w16cid wp14">
+  <w:endnote w:type="separator" w:id="-1">
+    <w:p>
+      <w:pPr>
+        <w:spacing w:after="0" w:line="240" w:lineRule="auto"/>
+      </w:pPr>
+      <w:r>
+        <w:separator/>
+      </w:r>
+    </w:p>
+  </w:endnote>
+  <w:endnote w:type="continuationSeparator" w:id="0">
+    <w:p>
+      <w:pPr>
+        <w:spacing w:after="0" w:line="240" w:lineRule="auto"/>
+      </w:pPr>
+      <w:r>
+        <w:continuationSeparator/>
+      </w:r>
+    </w:p>
+  </w:endnote>
+</w:endnotes>
+</file>
+
+<file path=word/footnotes.xml><?xml version="1.0" encoding="utf-8"?>
+<w:footnotes xmlns:wpc="http://schemas.microsoft.com/office/word/2010/wordprocessingCanvas" xmlns:cx="http://schemas.microsoft.com/office/drawing/2014/chartex" xmlns:cx1="http://schemas.microsoft.com/office/drawing/2015/9/8/chartex" xmlns:cx2="http://schemas.microsoft.com/office/drawing/2015/10/21/chartex" xmlns:cx3="http://schemas.microsoft.com/office/drawing/2016/5/9/chartex" xmlns:cx4="http://schemas.microsoft.com/office/drawing/2016/5/10/chartex" xmlns:cx5="http://schemas.microsoft.com/office/drawing/2016/5/11/chartex" xmlns:cx6="http://schemas.microsoft.com/office/drawing/2016/5/12/chartex" xmlns:cx7="http://schemas.microsoft.com/office/drawing/2016/5/13/chartex" xmlns:cx8="http://schemas.microsoft.com/office/drawing/2016/5/14/chartex" xmlns:mc="http://schemas.openxmlformats.org/markup-compatibility/2006" xmlns:aink="http://schemas.microsoft.com/office/drawing/2016/ink" xmlns:am3d="http://schemas.microsoft.com/office/drawing/2017/model3d" xmlns:o="urn:schemas-microsoft-com:office:office" xmlns:r="http://schemas.openxmlformats.org/officeDocument/2006/relationships" xmlns:m="http://schemas.openxmlformats.org/officeDocument/2006/math" xmlns:v="urn:schemas-microsoft-com:vml" xmlns:wp14="http://schemas.microsoft.com/office/word/2010/wordprocessingDrawing" xmlns:wp="http://schemas.openxmlformats.org/drawingml/2006/wordprocessingDrawing" xmlns:w10="urn:schemas-microsoft-com:office:word" xmlns:w="http://schemas.openxmlformats.org/wordprocessingml/2006/main" xmlns:w14="http://schemas.microsoft.com/office/word/2010/wordml" xmlns:w15="http://schemas.microsoft.com/office/word/2012/wordml" xmlns:w16cid="http://schemas.microsoft.com/office/word/2016/wordml/cid" xmlns:w16se="http://schemas.microsoft.com/office/word/2015/wordml/symex" xmlns:wpg="http://schemas.microsoft.com/office/word/2010/wordprocessingGroup" xmlns:wpi="http://schemas.microsoft.com/office/word/2010/wordprocessingInk" xmlns:wne="http://schemas.microsoft.com/office/word/2006/wordml" xmlns:wps="http://schemas.microsoft.com/office/word/2010/wordprocessingShape" mc:Ignorable="w14 w15 w16se w16cid wp14">
+  <w:footnote w:type="separator" w:id="-1">
+    <w:p>
+      <w:pPr>
+        <w:spacing w:after="0" w:line="240" w:lineRule="auto"/>
+      </w:pPr>
+      <w:r>
+        <w:separator/>
+      </w:r>
+    </w:p>
+  </w:footnote>
+  <w:footnote w:type="continuationSeparator" w:id="0">
+    <w:p>
+      <w:pPr>
+        <w:spacing w:after="0" w:line="240" w:lineRule="auto"/>
+      </w:pPr>
+      <w:r>
+        <w:continuationSeparator/>
+      </w:r>
+    </w:p>
+  </w:footnote>
+</w:footnotes>
 </file>
 
 <file path=word/numbering.xml><?xml version="1.0" encoding="utf-8"?>
@@ -711,6 +744,50 @@
       <w:contextualSpacing/>
     </w:pPr>
   </w:style>
+  <w:style w:type="paragraph" w:styleId="Header">
+    <w:name w:val="header"/>
+    <w:basedOn w:val="Normal"/>
+    <w:link w:val="HeaderChar"/>
+    <w:uiPriority w:val="99"/>
+    <w:unhideWhenUsed/>
+    <w:rsid w:val="009F7CE0"/>
+    <w:pPr>
+      <w:tabs>
+        <w:tab w:val="center" w:pos="4680"/>
+        <w:tab w:val="right" w:pos="9360"/>
+      </w:tabs>
+      <w:spacing w:after="0" w:line="240" w:lineRule="auto"/>
+    </w:pPr>
+  </w:style>
+  <w:style w:type="character" w:customStyle="1" w:styleId="HeaderChar">
+    <w:name w:val="Header Char"/>
+    <w:basedOn w:val="DefaultParagraphFont"/>
+    <w:link w:val="Header"/>
+    <w:uiPriority w:val="99"/>
+    <w:rsid w:val="009F7CE0"/>
+  </w:style>
+  <w:style w:type="paragraph" w:styleId="Footer">
+    <w:name w:val="footer"/>
+    <w:basedOn w:val="Normal"/>
+    <w:link w:val="FooterChar"/>
+    <w:uiPriority w:val="99"/>
+    <w:unhideWhenUsed/>
+    <w:rsid w:val="009F7CE0"/>
+    <w:pPr>
+      <w:tabs>
+        <w:tab w:val="center" w:pos="4680"/>
+        <w:tab w:val="right" w:pos="9360"/>
+      </w:tabs>
+      <w:spacing w:after="0" w:line="240" w:lineRule="auto"/>
+    </w:pPr>
+  </w:style>
+  <w:style w:type="character" w:customStyle="1" w:styleId="FooterChar">
+    <w:name w:val="Footer Char"/>
+    <w:basedOn w:val="DefaultParagraphFont"/>
+    <w:link w:val="Footer"/>
+    <w:uiPriority w:val="99"/>
+    <w:rsid w:val="009F7CE0"/>
+  </w:style>
 </w:styles>
 </file>
 

</xml_diff>

<commit_message>
Made additional edits to the Vision Statement.docx file
</commit_message>
<xml_diff>
--- a/Vision Statement.docx
+++ b/Vision Statement.docx
@@ -29,10 +29,7 @@
         <w:t>A Link to the Past</w:t>
       </w:r>
     </w:p>
-    <w:p>
-      <w:bookmarkStart w:id="0" w:name="_GoBack"/>
-      <w:bookmarkEnd w:id="0"/>
-    </w:p>
+    <w:p/>
     <w:p>
       <w:pPr>
         <w:ind w:firstLine="360"/>
@@ -48,7 +45,25 @@
           <w:sz w:val="24"/>
           <w:szCs w:val="24"/>
         </w:rPr>
-        <w:t>Jernigan: A Link to the Past is a future Android app that will show users unique timelines of the places around them. This app is for anyone interested in learning about the history hidden in places they visit - you can think of it as your own personal tour guide.  Using the phone’s GPS, it will create an attractive timeline of the site’s history and teach the user things they’d never think to look up themselves. Unlike other location-based apps on the Google Play store, Jernigan will teach you about places that you’ve walked by a thousand times and never given a second thought.</w:t>
+        <w:t>Jernigan: A Link to the Past is a future Android app that will show users unique timelines of the places around them. This app is for anyone interested in learning about the history hidden in places they visit - you can think of it as your own personal tour guide.  Using the phone’s GPS, it will create a</w:t>
+      </w:r>
+      <w:r>
+        <w:rPr>
+          <w:rFonts w:ascii="Times New Roman" w:hAnsi="Times New Roman" w:cs="Times New Roman"/>
+          <w:sz w:val="24"/>
+          <w:szCs w:val="24"/>
+        </w:rPr>
+        <w:t xml:space="preserve"> </w:t>
+      </w:r>
+      <w:bookmarkStart w:id="0" w:name="_GoBack"/>
+      <w:bookmarkEnd w:id="0"/>
+      <w:r>
+        <w:rPr>
+          <w:rFonts w:ascii="Times New Roman" w:hAnsi="Times New Roman" w:cs="Times New Roman"/>
+          <w:sz w:val="24"/>
+          <w:szCs w:val="24"/>
+        </w:rPr>
+        <w:t>timeline of the site’s history and teach the user things they’d never think to look up themselves. Unlike other location-based apps on the Google Play store, Jernigan will teach you about places that you’ve walked by a thousand times and never given a second thought.</w:t>
       </w:r>
     </w:p>
     <w:p>

</xml_diff>